<commit_message>
Pushing Final Research Word Doc
Pushing Final Research Word Doc
</commit_message>
<xml_diff>
--- a/final_research_project.docx
+++ b/final_research_project.docx
@@ -2195,10 +2195,7 @@
         <w:pStyle w:val="BodyText"/>
       </w:pPr>
       <w:r>
-        <w:t>Below is a</w:t>
-      </w:r>
-      <w:r>
-        <w:t xml:space="preserve"> full listing of metrics within the dataset as well as their definition, the type of metric it is (if it is from a season, a count, from the combine, etc.) and how they are calculated</w:t>
+        <w:t>Below is a full listing of metrics within the dataset as well as their definition, the type of metric it is (if it is from a season, a count, from the combine, etc.) and how they are calculated</w:t>
       </w:r>
       <w:r>
         <w:t>:</w:t>
@@ -18098,6 +18095,20 @@
           <w:ilvl w:val="0"/>
           <w:numId w:val="5"/>
         </w:numPr>
+      </w:pPr>
+      <w:hyperlink r:id="rId15" w:history="1">
+        <w:r>
+          <w:rPr>
+            <w:rStyle w:val="Hyperlink"/>
+          </w:rPr>
+          <w:t>https://github.com/christianthieme/masters_research_project/blob/main/research_project_draft_6.rmd</w:t>
+        </w:r>
+      </w:hyperlink>
+    </w:p>
+    <w:p>
+      <w:pPr>
+        <w:pStyle w:val="BodyText"/>
+        <w:ind w:left="720"/>
       </w:pPr>
     </w:p>
     <w:sectPr>

</xml_diff>